<commit_message>
update the structure of the index page
</commit_message>
<xml_diff>
--- a/_drafts/在这篇文章中.docx
+++ b/_drafts/在这篇文章中.docx
@@ -5,7 +5,7 @@
     <w:p>
       <w:pPr>
         <w:rPr>
-          <w:rFonts w:ascii="NimbusSanL-Regu" w:hAnsi="NimbusSanL-Regu" w:cs="NimbusSanL-Regu" w:hint="eastAsia"/>
+          <w:rFonts w:ascii="NimbusSanL-Regu" w:hAnsi="NimbusSanL-Regu" w:cs="NimbusSanL-Regu"/>
           <w:kern w:val="0"/>
           <w:sz w:val="18"/>
           <w:szCs w:val="18"/>
@@ -107,7 +107,6 @@
         </w:rPr>
         <w:t>。该网络结构非常的简单易懂，作者称其为</w:t>
       </w:r>
-      <w:proofErr w:type="spellStart"/>
       <w:r>
         <w:rPr>
           <w:rFonts w:ascii="NimbusSanL-Regu" w:hAnsi="NimbusSanL-Regu" w:cs="NimbusSanL-Regu" w:hint="eastAsia"/>
@@ -117,7 +116,6 @@
         </w:rPr>
         <w:t>PCANet</w:t>
       </w:r>
-      <w:proofErr w:type="spellEnd"/>
       <w:r>
         <w:rPr>
           <w:rFonts w:ascii="NimbusSanL-Regu" w:hAnsi="NimbusSanL-Regu" w:cs="NimbusSanL-Regu" w:hint="eastAsia"/>
@@ -127,7 +125,6 @@
         </w:rPr>
         <w:t>。为了便于理解及进行比较，作者有介绍了两个简单的变种</w:t>
       </w:r>
-      <w:proofErr w:type="spellStart"/>
       <w:r>
         <w:rPr>
           <w:rFonts w:ascii="NimbusSanL-Regu" w:hAnsi="NimbusSanL-Regu" w:cs="NimbusSanL-Regu" w:hint="eastAsia"/>
@@ -137,7 +134,6 @@
         </w:rPr>
         <w:t>RandNet</w:t>
       </w:r>
-      <w:proofErr w:type="spellEnd"/>
       <w:r>
         <w:rPr>
           <w:rFonts w:ascii="NimbusSanL-Regu" w:hAnsi="NimbusSanL-Regu" w:cs="NimbusSanL-Regu" w:hint="eastAsia"/>
@@ -147,7 +143,6 @@
         </w:rPr>
         <w:t>及</w:t>
       </w:r>
-      <w:proofErr w:type="spellStart"/>
       <w:r>
         <w:rPr>
           <w:rFonts w:ascii="NimbusSanL-Regu" w:hAnsi="NimbusSanL-Regu" w:cs="NimbusSanL-Regu" w:hint="eastAsia"/>
@@ -157,7 +152,6 @@
         </w:rPr>
         <w:t>LDANet</w:t>
       </w:r>
-      <w:proofErr w:type="spellEnd"/>
       <w:r>
         <w:rPr>
           <w:rFonts w:ascii="NimbusSanL-Regu" w:hAnsi="NimbusSanL-Regu" w:cs="NimbusSanL-Regu" w:hint="eastAsia"/>
@@ -167,7 +161,6 @@
         </w:rPr>
         <w:t>，它们和</w:t>
       </w:r>
-      <w:proofErr w:type="spellStart"/>
       <w:r>
         <w:rPr>
           <w:rFonts w:ascii="NimbusSanL-Regu" w:hAnsi="NimbusSanL-Regu" w:cs="NimbusSanL-Regu" w:hint="eastAsia"/>
@@ -177,7 +170,6 @@
         </w:rPr>
         <w:t>PCANet</w:t>
       </w:r>
-      <w:proofErr w:type="spellEnd"/>
       <w:r>
         <w:rPr>
           <w:rFonts w:ascii="NimbusSanL-Regu" w:hAnsi="NimbusSanL-Regu" w:cs="NimbusSanL-Regu" w:hint="eastAsia"/>
@@ -194,27 +186,7 @@
           <w:sz w:val="18"/>
           <w:szCs w:val="18"/>
         </w:rPr>
-        <w:t>(</w:t>
-      </w:r>
-      <w:proofErr w:type="spellStart"/>
-      <w:r>
-        <w:rPr>
-          <w:rFonts w:ascii="NimbusSanL-Regu" w:hAnsi="NimbusSanL-Regu" w:cs="NimbusSanL-Regu" w:hint="eastAsia"/>
-          <w:kern w:val="0"/>
-          <w:sz w:val="18"/>
-          <w:szCs w:val="18"/>
-        </w:rPr>
-        <w:t>RandNet</w:t>
-      </w:r>
-      <w:proofErr w:type="spellEnd"/>
-      <w:r>
-        <w:rPr>
-          <w:rFonts w:ascii="NimbusSanL-Regu" w:hAnsi="NimbusSanL-Regu" w:cs="NimbusSanL-Regu" w:hint="eastAsia"/>
-          <w:kern w:val="0"/>
-          <w:sz w:val="18"/>
-          <w:szCs w:val="18"/>
-        </w:rPr>
-        <w:t>)</w:t>
+        <w:t>(RandNet)</w:t>
       </w:r>
       <w:r>
         <w:rPr>
@@ -247,50 +219,30 @@
     <w:p>
       <w:pPr>
         <w:rPr>
-          <w:rFonts w:ascii="NimbusSanL-Regu" w:hAnsi="NimbusSanL-Regu" w:cs="NimbusSanL-Regu" w:hint="eastAsia"/>
-          <w:kern w:val="0"/>
-          <w:sz w:val="18"/>
-          <w:szCs w:val="18"/>
-        </w:rPr>
-      </w:pPr>
-    </w:p>
-    <w:p>
-      <w:pPr>
-        <w:rPr>
-          <w:rFonts w:ascii="NimbusSanL-Regu" w:hAnsi="NimbusSanL-Regu" w:cs="NimbusSanL-Regu" w:hint="eastAsia"/>
-          <w:kern w:val="0"/>
-          <w:sz w:val="18"/>
-          <w:szCs w:val="18"/>
-        </w:rPr>
-      </w:pPr>
-      <w:r>
-        <w:rPr>
-          <w:rFonts w:ascii="NimbusSanL-Regu" w:hAnsi="NimbusSanL-Regu" w:cs="NimbusSanL-Regu" w:hint="eastAsia"/>
-          <w:kern w:val="0"/>
-          <w:sz w:val="18"/>
-          <w:szCs w:val="18"/>
-        </w:rPr>
-        <w:t>基于内容的图像分类是一个很大的挑战，主要是由于</w:t>
-      </w:r>
-      <w:proofErr w:type="gramStart"/>
-      <w:r>
-        <w:rPr>
-          <w:rFonts w:ascii="NimbusSanL-Regu" w:hAnsi="NimbusSanL-Regu" w:cs="NimbusSanL-Regu" w:hint="eastAsia"/>
-          <w:kern w:val="0"/>
-          <w:sz w:val="18"/>
-          <w:szCs w:val="18"/>
-        </w:rPr>
-        <w:t>存在着类内</w:t>
-      </w:r>
-      <w:proofErr w:type="gramEnd"/>
-      <w:r>
-        <w:rPr>
-          <w:rFonts w:ascii="NimbusSanL-Regu" w:hAnsi="NimbusSanL-Regu" w:cs="NimbusSanL-Regu" w:hint="eastAsia"/>
-          <w:kern w:val="0"/>
-          <w:sz w:val="18"/>
-          <w:szCs w:val="18"/>
-        </w:rPr>
-        <w:t>可变性，它主要因灯光、未对准、非刚性的变形等，人们设计了很多人工特征并为此做出了巨大的努力，比如</w:t>
+          <w:rFonts w:ascii="NimbusSanL-Regu" w:hAnsi="NimbusSanL-Regu" w:cs="NimbusSanL-Regu"/>
+          <w:kern w:val="0"/>
+          <w:sz w:val="18"/>
+          <w:szCs w:val="18"/>
+        </w:rPr>
+      </w:pPr>
+    </w:p>
+    <w:p>
+      <w:pPr>
+        <w:rPr>
+          <w:rFonts w:ascii="NimbusSanL-Regu" w:hAnsi="NimbusSanL-Regu" w:cs="NimbusSanL-Regu"/>
+          <w:kern w:val="0"/>
+          <w:sz w:val="18"/>
+          <w:szCs w:val="18"/>
+        </w:rPr>
+      </w:pPr>
+      <w:r>
+        <w:rPr>
+          <w:rFonts w:ascii="NimbusSanL-Regu" w:hAnsi="NimbusSanL-Regu" w:cs="NimbusSanL-Regu" w:hint="eastAsia"/>
+          <w:kern w:val="0"/>
+          <w:sz w:val="18"/>
+          <w:szCs w:val="18"/>
+        </w:rPr>
+        <w:t>基于内容的图像分类是一个很大的挑战，主要是由于存在着类内可变性，它主要因灯光、未对准、非刚性的变形等，人们设计了很多人工特征并为此做出了巨大的努力，比如</w:t>
       </w:r>
       <w:r>
         <w:rPr>
@@ -359,17 +311,16 @@
     <w:p>
       <w:pPr>
         <w:rPr>
-          <w:rFonts w:ascii="NimbusSanL-Regu" w:hAnsi="NimbusSanL-Regu" w:cs="NimbusSanL-Regu" w:hint="eastAsia"/>
-          <w:kern w:val="0"/>
-          <w:sz w:val="18"/>
-          <w:szCs w:val="18"/>
-        </w:rPr>
-      </w:pPr>
-    </w:p>
-    <w:p>
-      <w:pPr>
-        <w:rPr>
-          <w:rFonts w:hint="eastAsia"/>
+          <w:rFonts w:ascii="NimbusSanL-Regu" w:hAnsi="NimbusSanL-Regu" w:cs="NimbusSanL-Regu"/>
+          <w:kern w:val="0"/>
+          <w:sz w:val="18"/>
+          <w:szCs w:val="18"/>
+        </w:rPr>
+      </w:pPr>
+    </w:p>
+    <w:p>
+      <w:pPr>
+        <w:rPr>
           <w:sz w:val="18"/>
           <w:szCs w:val="18"/>
         </w:rPr>
@@ -522,7 +473,6 @@
         </w:rPr>
         <w:t>层，在</w:t>
       </w:r>
-      <w:proofErr w:type="spellStart"/>
       <w:r>
         <w:rPr>
           <w:rFonts w:hint="eastAsia"/>
@@ -531,7 +481,6 @@
         </w:rPr>
         <w:t>ConvNet</w:t>
       </w:r>
-      <w:proofErr w:type="spellEnd"/>
       <w:r>
         <w:rPr>
           <w:rFonts w:hint="eastAsia"/>
@@ -600,16 +549,14 @@
     <w:p>
       <w:pPr>
         <w:rPr>
-          <w:rFonts w:hint="eastAsia"/>
-          <w:sz w:val="18"/>
-          <w:szCs w:val="18"/>
-        </w:rPr>
-      </w:pPr>
-    </w:p>
-    <w:p>
-      <w:pPr>
-        <w:rPr>
-          <w:rFonts w:hint="eastAsia"/>
+          <w:sz w:val="18"/>
+          <w:szCs w:val="18"/>
+        </w:rPr>
+      </w:pPr>
+    </w:p>
+    <w:p>
+      <w:pPr>
+        <w:rPr>
           <w:sz w:val="18"/>
           <w:szCs w:val="18"/>
         </w:rPr>
@@ -660,7 +607,7 @@
                     </pic:cNvPicPr>
                   </pic:nvPicPr>
                   <pic:blipFill>
-                    <a:blip r:embed="rId5"/>
+                    <a:blip r:embed="rId7"/>
                     <a:srcRect/>
                     <a:stretch>
                       <a:fillRect/>
@@ -692,7 +639,6 @@
     <w:p>
       <w:pPr>
         <w:rPr>
-          <w:rFonts w:hint="eastAsia"/>
           <w:sz w:val="18"/>
           <w:szCs w:val="18"/>
         </w:rPr>
@@ -709,7 +655,6 @@
     <w:p>
       <w:pPr>
         <w:rPr>
-          <w:rFonts w:hint="eastAsia"/>
           <w:sz w:val="18"/>
           <w:szCs w:val="18"/>
         </w:rPr>
@@ -738,7 +683,6 @@
         </w:rPr>
         <w:t>解决</w:t>
       </w:r>
-      <w:proofErr w:type="spellStart"/>
       <w:r>
         <w:rPr>
           <w:rFonts w:hint="eastAsia"/>
@@ -762,7 +706,6 @@
         </w:rPr>
         <w:t>nvNet</w:t>
       </w:r>
-      <w:proofErr w:type="spellEnd"/>
       <w:r>
         <w:rPr>
           <w:rFonts w:hint="eastAsia"/>
@@ -771,7 +714,6 @@
         </w:rPr>
         <w:t>和</w:t>
       </w:r>
-      <w:proofErr w:type="spellStart"/>
       <w:r>
         <w:rPr>
           <w:rFonts w:hint="eastAsia"/>
@@ -780,14 +722,29 @@
         </w:rPr>
         <w:t>ScatNet</w:t>
       </w:r>
-      <w:proofErr w:type="spellEnd"/>
-      <w:r>
-        <w:rPr>
-          <w:rFonts w:hint="eastAsia"/>
-          <w:sz w:val="18"/>
-          <w:szCs w:val="18"/>
-        </w:rPr>
-        <w:t>之间某些明显的差异，并希望大道两个目标：</w:t>
+      <w:r>
+        <w:rPr>
+          <w:rFonts w:hint="eastAsia"/>
+          <w:sz w:val="18"/>
+          <w:szCs w:val="18"/>
+        </w:rPr>
+        <w:t>之间某些明显的差异，并希望</w:t>
+      </w:r>
+      <w:r>
+        <w:rPr>
+          <w:rFonts w:hint="eastAsia"/>
+          <w:sz w:val="18"/>
+          <w:szCs w:val="18"/>
+        </w:rPr>
+        <w:t>达到</w:t>
+      </w:r>
+      <w:r>
+        <w:rPr>
+          <w:rFonts w:hint="eastAsia"/>
+          <w:sz w:val="18"/>
+          <w:szCs w:val="18"/>
+        </w:rPr>
+        <w:t>两个目标：</w:t>
       </w:r>
     </w:p>
     <w:p>
@@ -799,7 +756,6 @@
         </w:numPr>
         <w:ind w:firstLineChars="0"/>
         <w:rPr>
-          <w:rFonts w:hint="eastAsia"/>
           <w:sz w:val="18"/>
           <w:szCs w:val="18"/>
         </w:rPr>
@@ -822,7 +778,6 @@
         </w:numPr>
         <w:ind w:firstLineChars="0"/>
         <w:rPr>
-          <w:rFonts w:hint="eastAsia"/>
           <w:sz w:val="18"/>
           <w:szCs w:val="18"/>
         </w:rPr>
@@ -839,7 +794,6 @@
     <w:p>
       <w:pPr>
         <w:rPr>
-          <w:rFonts w:hint="eastAsia"/>
           <w:sz w:val="18"/>
           <w:szCs w:val="18"/>
         </w:rPr>
@@ -861,6 +815,44 @@
     </w:sectPr>
   </w:body>
 </w:document>
+</file>
+
+<file path=word/endnotes.xml><?xml version="1.0" encoding="utf-8"?>
+<w:endnotes xmlns:ve="http://schemas.openxmlformats.org/markup-compatibility/2006" xmlns:o="urn:schemas-microsoft-com:office:office" xmlns:r="http://schemas.openxmlformats.org/officeDocument/2006/relationships" xmlns:m="http://schemas.openxmlformats.org/officeDocument/2006/math" xmlns:v="urn:schemas-microsoft-com:vml" xmlns:wp="http://schemas.openxmlformats.org/drawingml/2006/wordprocessingDrawing" xmlns:w10="urn:schemas-microsoft-com:office:word" xmlns:w="http://schemas.openxmlformats.org/wordprocessingml/2006/main" xmlns:wne="http://schemas.microsoft.com/office/word/2006/wordml">
+  <w:endnote w:type="separator" w:id="0">
+    <w:p>
+      <w:r>
+        <w:separator/>
+      </w:r>
+    </w:p>
+  </w:endnote>
+  <w:endnote w:type="continuationSeparator" w:id="1">
+    <w:p>
+      <w:r>
+        <w:continuationSeparator/>
+      </w:r>
+    </w:p>
+  </w:endnote>
+</w:endnotes>
+</file>
+
+<file path=word/footnotes.xml><?xml version="1.0" encoding="utf-8"?>
+<w:footnotes xmlns:ve="http://schemas.openxmlformats.org/markup-compatibility/2006" xmlns:o="urn:schemas-microsoft-com:office:office" xmlns:r="http://schemas.openxmlformats.org/officeDocument/2006/relationships" xmlns:m="http://schemas.openxmlformats.org/officeDocument/2006/math" xmlns:v="urn:schemas-microsoft-com:vml" xmlns:wp="http://schemas.openxmlformats.org/drawingml/2006/wordprocessingDrawing" xmlns:w10="urn:schemas-microsoft-com:office:word" xmlns:w="http://schemas.openxmlformats.org/wordprocessingml/2006/main" xmlns:wne="http://schemas.microsoft.com/office/word/2006/wordml">
+  <w:footnote w:type="separator" w:id="0">
+    <w:p>
+      <w:r>
+        <w:separator/>
+      </w:r>
+    </w:p>
+  </w:footnote>
+  <w:footnote w:type="continuationSeparator" w:id="1">
+    <w:p>
+      <w:r>
+        <w:continuationSeparator/>
+      </w:r>
+    </w:p>
+  </w:footnote>
+</w:footnotes>
 </file>
 
 <file path=word/numbering.xml><?xml version="1.0" encoding="utf-8"?>
@@ -1184,6 +1176,75 @@
     <w:pPr>
       <w:ind w:firstLineChars="200" w:firstLine="420"/>
     </w:pPr>
+  </w:style>
+  <w:style w:type="paragraph" w:styleId="a5">
+    <w:name w:val="header"/>
+    <w:basedOn w:val="a"/>
+    <w:link w:val="Char0"/>
+    <w:uiPriority w:val="99"/>
+    <w:semiHidden/>
+    <w:unhideWhenUsed/>
+    <w:rsid w:val="00670003"/>
+    <w:pPr>
+      <w:pBdr>
+        <w:bottom w:val="single" w:sz="6" w:space="1" w:color="auto"/>
+      </w:pBdr>
+      <w:tabs>
+        <w:tab w:val="center" w:pos="4153"/>
+        <w:tab w:val="right" w:pos="8306"/>
+      </w:tabs>
+      <w:snapToGrid w:val="0"/>
+      <w:jc w:val="center"/>
+    </w:pPr>
+    <w:rPr>
+      <w:sz w:val="18"/>
+      <w:szCs w:val="18"/>
+    </w:rPr>
+  </w:style>
+  <w:style w:type="character" w:customStyle="1" w:styleId="Char0">
+    <w:name w:val="页眉 Char"/>
+    <w:basedOn w:val="a0"/>
+    <w:link w:val="a5"/>
+    <w:uiPriority w:val="99"/>
+    <w:semiHidden/>
+    <w:rsid w:val="00670003"/>
+    <w:rPr>
+      <w:sz w:val="18"/>
+      <w:szCs w:val="18"/>
+    </w:rPr>
+  </w:style>
+  <w:style w:type="paragraph" w:styleId="a6">
+    <w:name w:val="footer"/>
+    <w:basedOn w:val="a"/>
+    <w:link w:val="Char1"/>
+    <w:uiPriority w:val="99"/>
+    <w:semiHidden/>
+    <w:unhideWhenUsed/>
+    <w:rsid w:val="00670003"/>
+    <w:pPr>
+      <w:tabs>
+        <w:tab w:val="center" w:pos="4153"/>
+        <w:tab w:val="right" w:pos="8306"/>
+      </w:tabs>
+      <w:snapToGrid w:val="0"/>
+      <w:jc w:val="left"/>
+    </w:pPr>
+    <w:rPr>
+      <w:sz w:val="18"/>
+      <w:szCs w:val="18"/>
+    </w:rPr>
+  </w:style>
+  <w:style w:type="character" w:customStyle="1" w:styleId="Char1">
+    <w:name w:val="页脚 Char"/>
+    <w:basedOn w:val="a0"/>
+    <w:link w:val="a6"/>
+    <w:uiPriority w:val="99"/>
+    <w:semiHidden/>
+    <w:rsid w:val="00670003"/>
+    <w:rPr>
+      <w:sz w:val="18"/>
+      <w:szCs w:val="18"/>
+    </w:rPr>
   </w:style>
 </w:styles>
 </file>

</xml_diff>